<commit_message>
fixed grammatical errors in the report
</commit_message>
<xml_diff>
--- a/intermediate_report.docx
+++ b/intermediate_report.docx
@@ -449,7 +449,23 @@
           <w:szCs w:val="24"/>
           <w:u w:val="none"/>
         </w:rPr>
-        <w:t>Our project’s goal is to develop a web application in Shiny, leaflet, and R. This is being made in conjunction with Dr. Byrnes and uses his data gathered regarding his research in marine biology. The goal is to create a user interactive way to view the expansive dataset that may lead to new insights on data interpretation. The primary window will be a map displaying the location the data points were taken, and potentially a heat map and allow the user to choose what what parameters create the heat densities. There will also be an optional secondary window that will graph the data as either, points, lines, bar, etc based on what points the user has selected in the map window.</w:t>
+        <w:t>Our project’s goal is to develop a web application in Shiny, leaflet, and R. This is being made in conjunction with Dr. Byrnes and uses his data gathered regarding his research in marine biology. The goal is to create a user interactive way to view the expansive dataset that may lead to new insights on data interpretation. The primary window will be a map displaying the location the data points were taken, and potentially a heat map and allow</w:t>
+      </w:r>
+      <w:r>
+        <w:rPr>
+          <w:sz w:val="24"/>
+          <w:szCs w:val="24"/>
+          <w:u w:val="none"/>
+        </w:rPr>
+        <w:t>s</w:t>
+      </w:r>
+      <w:r>
+        <w:rPr>
+          <w:sz w:val="24"/>
+          <w:szCs w:val="24"/>
+          <w:u w:val="none"/>
+        </w:rPr>
+        <w:t xml:space="preserve"> the user to choose what parameters create the heat densities. There will also be an optional secondary window that will graph the data as either: points, lines, bar, etc based on what points the user has selected in the map window.</w:t>
       </w:r>
     </w:p>
     <w:p>
@@ -721,17 +737,31 @@
       <w:pPr>
         <w:pStyle w:val="Normal"/>
         <w:jc w:val="left"/>
-        <w:rPr>
-          <w:u w:val="none"/>
-        </w:rPr>
-      </w:pPr>
-      <w:r>
-        <w:rPr>
-          <w:sz w:val="24"/>
-          <w:szCs w:val="24"/>
-          <w:u w:val="none"/>
-        </w:rPr>
-        <w:t>The dataset we are using in the project are taken from Dr. Byrnes and his collaboration with other marine biologists and their studies on kelp over the course of many years. They have also incorporated many open source datasets into theirs giving us a wide range of data from as far back as the 19</w:t>
+        <w:rPr/>
+      </w:pPr>
+      <w:r>
+        <w:rPr>
+          <w:sz w:val="24"/>
+          <w:szCs w:val="24"/>
+          <w:u w:val="none"/>
+        </w:rPr>
+        <w:t xml:space="preserve">The dataset we are using in the project </w:t>
+      </w:r>
+      <w:r>
+        <w:rPr>
+          <w:sz w:val="24"/>
+          <w:szCs w:val="24"/>
+          <w:u w:val="none"/>
+        </w:rPr>
+        <w:t>is</w:t>
+      </w:r>
+      <w:r>
+        <w:rPr>
+          <w:sz w:val="24"/>
+          <w:szCs w:val="24"/>
+          <w:u w:val="none"/>
+        </w:rPr>
+        <w:t xml:space="preserve"> taken from Dr. Byrnes and his collaboration with other marine biologists and their studies on kelp over the course of many years. They have also incorporated many open source datasets into theirs giving us a wide range of data from as far back as the 19</w:t>
       </w:r>
       <w:r>
         <w:rPr>
@@ -868,95 +898,14 @@
         <w:rPr>
           <w:u w:val="single"/>
         </w:rPr>
-      </w:r>
-    </w:p>
-    <w:p>
-      <w:pPr>
-        <w:pStyle w:val="Normal"/>
-        <w:jc w:val="left"/>
-        <w:rPr/>
-      </w:pPr>
-      <w:r>
-        <w:rPr>
-          <w:u w:val="none"/>
-        </w:rPr>
-        <w:t xml:space="preserve">From this data, we are considering a few different datasets, particularly the </w:t>
-      </w:r>
-      <w:hyperlink r:id="rId7">
-        <w:r>
-          <w:rPr>
-            <w:rStyle w:val="InternetLink"/>
-            <w:u w:val="none"/>
-          </w:rPr>
-          <w:t>CleanDataWithRegions.csv</w:t>
-        </w:r>
-      </w:hyperlink>
-      <w:r>
-        <w:rPr/>
-        <w:t xml:space="preserve"> which has the data nicely formatted making it easier to work with for our purposes. Plus, the addition of regions gives us another method to partition the data which Dr. Byrnes has suggested would be useful.</w:t>
-      </w:r>
-    </w:p>
-    <w:p>
-      <w:pPr>
-        <w:pStyle w:val="Normal"/>
-        <w:jc w:val="left"/>
-        <w:rPr/>
-      </w:pPr>
-      <w:r>
-        <w:rPr/>
-      </w:r>
-    </w:p>
-    <w:p>
-      <w:pPr>
-        <w:pStyle w:val="Normal"/>
-        <w:jc w:val="left"/>
-        <w:rPr/>
-      </w:pPr>
-      <w:r>
-        <w:rPr/>
-        <w:t xml:space="preserve">Our codebase is also open source, which can  be viewed at </w:t>
-      </w:r>
-      <w:hyperlink r:id="rId8">
-        <w:r>
-          <w:rPr>
-            <w:rStyle w:val="InternetLink"/>
-          </w:rPr>
-          <w:t>https://github.com/nnamenyi10/KelpTime</w:t>
-        </w:r>
-      </w:hyperlink>
-      <w:hyperlink r:id="rId9">
-        <w:r>
-          <w:rPr/>
-          <w:t>.</w:t>
-        </w:r>
-      </w:hyperlink>
-    </w:p>
-    <w:p>
-      <w:pPr>
-        <w:pStyle w:val="Normal"/>
-        <w:jc w:val="left"/>
-        <w:rPr/>
-      </w:pPr>
-      <w:r>
-        <w:rPr/>
-      </w:r>
-    </w:p>
-    <w:p>
-      <w:pPr>
-        <w:pStyle w:val="Normal"/>
-        <w:jc w:val="left"/>
-        <w:rPr/>
-      </w:pPr>
-      <w:r>
-        <w:rPr/>
         <w:drawing>
           <wp:anchor behindDoc="0" distT="0" distB="0" distL="0" distR="0" simplePos="0" locked="0" layoutInCell="1" allowOverlap="1" relativeHeight="7">
             <wp:simplePos x="0" y="0"/>
             <wp:positionH relativeFrom="column">
-              <wp:align>center</wp:align>
+              <wp:posOffset>1199515</wp:posOffset>
             </wp:positionH>
             <wp:positionV relativeFrom="paragraph">
-              <wp:posOffset>635</wp:posOffset>
+              <wp:posOffset>-720090</wp:posOffset>
             </wp:positionV>
             <wp:extent cx="3933825" cy="4543425"/>
             <wp:effectExtent l="0" t="0" r="0" b="0"/>
@@ -975,7 +924,7 @@
                     </pic:cNvPicPr>
                   </pic:nvPicPr>
                   <pic:blipFill>
-                    <a:blip r:embed="rId10"/>
+                    <a:blip r:embed="rId7"/>
                     <a:stretch>
                       <a:fillRect/>
                     </a:stretch>
@@ -1003,6 +952,87 @@
         <w:rPr/>
       </w:pPr>
       <w:r>
+        <w:rPr>
+          <w:u w:val="none"/>
+        </w:rPr>
+        <w:t xml:space="preserve">From this data, we are considering a few different datasets, particularly the </w:t>
+      </w:r>
+      <w:hyperlink r:id="rId8">
+        <w:r>
+          <w:rPr>
+            <w:rStyle w:val="InternetLink"/>
+            <w:u w:val="none"/>
+          </w:rPr>
+          <w:t>CleanDataWithRegions.csv</w:t>
+        </w:r>
+      </w:hyperlink>
+      <w:r>
+        <w:rPr/>
+        <w:t xml:space="preserve"> which has the data nicely formatted making it easier to work with for our purposes. Plus, the addition of regions gives us another method to partition the data which Dr. Byrnes has suggested would be useful.</w:t>
+      </w:r>
+    </w:p>
+    <w:p>
+      <w:pPr>
+        <w:pStyle w:val="Normal"/>
+        <w:jc w:val="left"/>
+        <w:rPr/>
+      </w:pPr>
+      <w:r>
+        <w:rPr/>
+      </w:r>
+    </w:p>
+    <w:p>
+      <w:pPr>
+        <w:pStyle w:val="Normal"/>
+        <w:jc w:val="left"/>
+        <w:rPr/>
+      </w:pPr>
+      <w:r>
+        <w:rPr/>
+        <w:t xml:space="preserve">Our codebase is also open source, which can  be viewed at </w:t>
+      </w:r>
+      <w:hyperlink r:id="rId9">
+        <w:r>
+          <w:rPr>
+            <w:rStyle w:val="InternetLink"/>
+          </w:rPr>
+          <w:t>https://github.com/nnamenyi10/KelpTime</w:t>
+        </w:r>
+      </w:hyperlink>
+      <w:hyperlink r:id="rId10">
+        <w:r>
+          <w:rPr/>
+          <w:t>.</w:t>
+        </w:r>
+      </w:hyperlink>
+    </w:p>
+    <w:p>
+      <w:pPr>
+        <w:pStyle w:val="Normal"/>
+        <w:jc w:val="left"/>
+        <w:rPr/>
+      </w:pPr>
+      <w:r>
+        <w:rPr/>
+      </w:r>
+    </w:p>
+    <w:p>
+      <w:pPr>
+        <w:pStyle w:val="Normal"/>
+        <w:jc w:val="left"/>
+        <w:rPr/>
+      </w:pPr>
+      <w:r>
+        <w:rPr/>
+      </w:r>
+    </w:p>
+    <w:p>
+      <w:pPr>
+        <w:pStyle w:val="Normal"/>
+        <w:jc w:val="left"/>
+        <w:rPr/>
+      </w:pPr>
+      <w:r>
         <w:rPr/>
       </w:r>
     </w:p>
@@ -1115,15 +1145,37 @@
           <w:numId w:val="1"/>
         </w:numPr>
         <w:jc w:val="left"/>
-        <w:rPr>
-          <w:u w:val="none"/>
-        </w:rPr>
-      </w:pPr>
-      <w:r>
-        <w:rPr>
-          <w:u w:val="none"/>
-        </w:rPr>
-        <w:t>Clicking on a point can display a graph with all of the point from that map, a line of best fit would be generated, and a dotted line of best fit for the region would be overlain to compare (suggested by Dr. Byrnes)</w:t>
+        <w:rPr/>
+      </w:pPr>
+      <w:r>
+        <w:rPr>
+          <w:u w:val="none"/>
+        </w:rPr>
+        <w:t xml:space="preserve">Clicking on a point can display a graph with all of the </w:t>
+      </w:r>
+      <w:r>
+        <w:rPr>
+          <w:u w:val="none"/>
+        </w:rPr>
+        <w:t>data</w:t>
+      </w:r>
+      <w:r>
+        <w:rPr>
+          <w:u w:val="none"/>
+        </w:rPr>
+        <w:t xml:space="preserve"> from that </w:t>
+      </w:r>
+      <w:r>
+        <w:rPr>
+          <w:u w:val="none"/>
+        </w:rPr>
+        <w:t>point</w:t>
+      </w:r>
+      <w:r>
+        <w:rPr>
+          <w:u w:val="none"/>
+        </w:rPr>
+        <w:t>, a line of best fit would be generated, and a dotted line of best fit for the region would be overlain to compare (suggested by Dr. Byrnes)</w:t>
       </w:r>
     </w:p>
     <w:p>

</xml_diff>